<commit_message>
april 20 refresh of phase 1
</commit_message>
<xml_diff>
--- a/indicators/1-1-1a.docx
+++ b/indicators/1-1-1a.docx
@@ -1683,11 +1683,6 @@
               <w:pStyle w:val="MSubHeader"/>
             </w:pPr>
             <w:r>
-              <w:rPr>
-                <w:rStyle w:val="Strong"/>
-                <w:b/>
-                <w:bCs/>
-              </w:rPr>
               <w:t>Organization(s):</w:t>
             </w:r>
           </w:p>
@@ -3092,11 +3087,6 @@
               <w:pStyle w:val="MSubHeader"/>
             </w:pPr>
             <w:r>
-              <w:rPr>
-                <w:rStyle w:val="Strong"/>
-                <w:b/>
-                <w:bCs/>
-              </w:rPr>
               <w:t>Definition:</w:t>
             </w:r>
           </w:p>
@@ -3140,11 +3130,6 @@
               <w:pStyle w:val="MSubHeader"/>
             </w:pPr>
             <w:r>
-              <w:rPr>
-                <w:rStyle w:val="Strong"/>
-                <w:b/>
-                <w:bCs/>
-              </w:rPr>
               <w:t>Concepts:</w:t>
             </w:r>
           </w:p>
@@ -3662,11 +3647,6 @@
               <w:pStyle w:val="MSubHeader"/>
             </w:pPr>
             <w:r>
-              <w:rPr>
-                <w:rStyle w:val="Strong"/>
-                <w:b/>
-                <w:bCs/>
-              </w:rPr>
               <w:t>Description:</w:t>
             </w:r>
           </w:p>
@@ -3738,11 +3718,6 @@
               <w:pStyle w:val="MSubHeader"/>
             </w:pPr>
             <w:r>
-              <w:rPr>
-                <w:rStyle w:val="Strong"/>
-                <w:b/>
-                <w:bCs/>
-              </w:rPr>
               <w:t>List:</w:t>
             </w:r>
           </w:p>
@@ -3802,11 +3777,6 @@
               <w:pStyle w:val="MSubHeader"/>
             </w:pPr>
             <w:r>
-              <w:rPr>
-                <w:rStyle w:val="Strong"/>
-                <w:b/>
-                <w:bCs/>
-              </w:rPr>
               <w:t>Collection process:</w:t>
             </w:r>
           </w:p>
@@ -3894,22 +3864,7 @@
               <w:pStyle w:val="MSubHeader"/>
             </w:pPr>
             <w:r>
-              <w:rPr>
-                <w:rStyle w:val="Strong"/>
-                <w:b/>
-                <w:bCs/>
-              </w:rPr>
-              <w:t>Data collec</w:t>
-            </w:r>
-            <w:bookmarkStart w:id="30" w:name="_GoBack"/>
-            <w:bookmarkEnd w:id="30"/>
-            <w:r>
-              <w:rPr>
-                <w:rStyle w:val="Strong"/>
-                <w:b/>
-                <w:bCs/>
-              </w:rPr>
-              <w:t>tion:</w:t>
+              <w:t>Data collection:</w:t>
             </w:r>
           </w:p>
           <w:p>
@@ -3979,11 +3934,6 @@
               <w:pStyle w:val="MSubHeader"/>
             </w:pPr>
             <w:r>
-              <w:rPr>
-                <w:rStyle w:val="Strong"/>
-                <w:b/>
-                <w:bCs/>
-              </w:rPr>
               <w:t>Data release:</w:t>
             </w:r>
           </w:p>
@@ -4286,7 +4236,7 @@
                 </w:ffData>
               </w:fldChar>
             </w:r>
-            <w:bookmarkStart w:id="31" w:name="Text30"/>
+            <w:bookmarkStart w:id="30" w:name="Text30"/>
             <w:r>
               <w:rPr>
                 <w:rFonts w:ascii="Calibri" w:eastAsia="Times New Roman" w:hAnsi="Calibri" w:cs="Calibri"/>
@@ -4354,7 +4304,7 @@
               </w:rPr>
               <w:fldChar w:fldCharType="end"/>
             </w:r>
-            <w:bookmarkEnd w:id="31"/>
+            <w:bookmarkEnd w:id="30"/>
           </w:p>
         </w:tc>
       </w:tr>
@@ -4396,20 +4346,20 @@
                 <w:rFonts w:ascii="Times New Roman" w:hAnsi="Times New Roman"/>
               </w:rPr>
             </w:pPr>
-            <w:bookmarkStart w:id="32" w:name="_Toc36655612"/>
-            <w:bookmarkStart w:id="33" w:name="_Toc36812575"/>
-            <w:bookmarkStart w:id="34" w:name="_Toc36812688"/>
-            <w:bookmarkStart w:id="35" w:name="_Toc36813075"/>
+            <w:bookmarkStart w:id="31" w:name="_Toc36655612"/>
+            <w:bookmarkStart w:id="32" w:name="_Toc36812575"/>
+            <w:bookmarkStart w:id="33" w:name="_Toc36812688"/>
+            <w:bookmarkStart w:id="34" w:name="_Toc36813075"/>
             <w:r>
               <w:t>4</w:t>
             </w:r>
             <w:r>
               <w:t>. Other methodological considerations</w:t>
             </w:r>
+            <w:bookmarkEnd w:id="31"/>
             <w:bookmarkEnd w:id="32"/>
             <w:bookmarkEnd w:id="33"/>
             <w:bookmarkEnd w:id="34"/>
-            <w:bookmarkEnd w:id="35"/>
           </w:p>
         </w:tc>
       </w:tr>
@@ -4544,12 +4494,9 @@
           </w:tcPr>
           <w:p>
             <w:pPr>
-              <w:pStyle w:val="MText"/>
-            </w:pPr>
-            <w:r>
-              <w:rPr>
-                <w:rStyle w:val="Strong"/>
-              </w:rPr>
+              <w:pStyle w:val="MSubHeader"/>
+            </w:pPr>
+            <w:r>
               <w:t>Rationale:</w:t>
             </w:r>
           </w:p>
@@ -4662,12 +4609,9 @@
           </w:tcPr>
           <w:p>
             <w:pPr>
-              <w:pStyle w:val="MText"/>
-            </w:pPr>
-            <w:r>
-              <w:rPr>
-                <w:rStyle w:val="Strong"/>
-              </w:rPr>
+              <w:pStyle w:val="MSubHeader"/>
+            </w:pPr>
+            <w:r>
               <w:t>Comments and limitations:</w:t>
             </w:r>
           </w:p>
@@ -4805,45 +4749,28 @@
           </w:p>
           <w:p>
             <w:pPr>
+              <w:pStyle w:val="MSubHeader"/>
+            </w:pPr>
+            <w:r>
+              <w:t xml:space="preserve">Computation </w:t>
+            </w:r>
+            <w:r>
+              <w:t>m</w:t>
+            </w:r>
+            <w:r>
+              <w:t>ethod:</w:t>
+            </w:r>
+          </w:p>
+          <w:p>
+            <w:pPr>
               <w:pStyle w:val="MText"/>
-              <w:rPr>
-                <w:rStyle w:val="Strong"/>
-              </w:rPr>
-            </w:pPr>
-          </w:p>
-          <w:p>
-            <w:pPr>
-              <w:pStyle w:val="MText"/>
-            </w:pPr>
-            <w:r>
-              <w:rPr>
-                <w:rStyle w:val="Strong"/>
-              </w:rPr>
-              <w:t xml:space="preserve">Computation </w:t>
-            </w:r>
-            <w:r>
-              <w:rPr>
-                <w:rStyle w:val="Strong"/>
-              </w:rPr>
-              <w:t>m</w:t>
-            </w:r>
-            <w:r>
-              <w:rPr>
-                <w:rStyle w:val="Strong"/>
-              </w:rPr>
-              <w:t>ethod:</w:t>
-            </w:r>
-          </w:p>
-          <w:p>
-            <w:pPr>
-              <w:pStyle w:val="MText"/>
-            </w:pPr>
-            <w:r>
-              <w:t xml:space="preserve">To measure poverty across countries consistently, the World Bank’s international measures apply a common standard, anchored to what “poverty” means in the world’s poorest countries. The original “$1-a-day” line was based on a </w:t>
+            </w:pPr>
+            <w:r>
+              <w:t xml:space="preserve">To measure poverty across countries consistently, the World Bank’s international measures apply a common standard, anchored to what “poverty” means in the world’s poorest countries. The original “$1-a-day” line was based on a compilation of national lines for only 22 developing countries, </w:t>
             </w:r>
             <w:r>
               <w:lastRenderedPageBreak/>
-              <w:t>compilation of national lines for only 22 developing countries, mostly from academic studies in the 1980s (</w:t>
+              <w:t>mostly from academic studies in the 1980s (</w:t>
             </w:r>
             <w:proofErr w:type="spellStart"/>
             <w:r>
@@ -4973,7 +4900,7 @@
                 </w:ffData>
               </w:fldChar>
             </w:r>
-            <w:bookmarkStart w:id="36" w:name="Text34"/>
+            <w:bookmarkStart w:id="35" w:name="Text34"/>
             <w:r>
               <w:rPr>
                 <w:rFonts w:ascii="Calibri" w:eastAsia="Times New Roman" w:hAnsi="Calibri" w:cs="Calibri"/>
@@ -5041,7 +4968,7 @@
               </w:rPr>
               <w:fldChar w:fldCharType="end"/>
             </w:r>
-            <w:bookmarkEnd w:id="36"/>
+            <w:bookmarkEnd w:id="35"/>
           </w:p>
         </w:tc>
       </w:tr>
@@ -5107,7 +5034,7 @@
                 </w:ffData>
               </w:fldChar>
             </w:r>
-            <w:bookmarkStart w:id="37" w:name="Text35"/>
+            <w:bookmarkStart w:id="36" w:name="Text35"/>
             <w:r>
               <w:rPr>
                 <w:rFonts w:ascii="Calibri" w:eastAsia="Times New Roman" w:hAnsi="Calibri" w:cs="Calibri"/>
@@ -5175,7 +5102,7 @@
               </w:rPr>
               <w:fldChar w:fldCharType="end"/>
             </w:r>
-            <w:bookmarkEnd w:id="37"/>
+            <w:bookmarkEnd w:id="36"/>
           </w:p>
         </w:tc>
       </w:tr>
@@ -5235,18 +5162,49 @@
           </w:tcPr>
           <w:p>
             <w:pPr>
+              <w:pStyle w:val="MSubHeader"/>
+            </w:pPr>
+            <w:r>
+              <w:t>Treatment of missing values:</w:t>
+            </w:r>
+          </w:p>
+          <w:p>
+            <w:pPr>
               <w:pStyle w:val="MText"/>
               <w:numPr>
                 <w:ilvl w:val="0"/>
                 <w:numId w:val="8"/>
               </w:numPr>
-            </w:pPr>
-            <w:r>
-              <w:rPr>
-                <w:rStyle w:val="Strong"/>
-              </w:rPr>
-              <w:t>Treatment of missing values:</w:t>
-            </w:r>
+              <w:rPr>
+                <w:color w:val="1C75BC"/>
+              </w:rPr>
+            </w:pPr>
+            <w:r>
+              <w:rPr>
+                <w:color w:val="1C75BC"/>
+              </w:rPr>
+              <w:t>At country level</w:t>
+            </w:r>
+            <w:r>
+              <w:rPr>
+                <w:color w:val="1C75BC"/>
+              </w:rPr>
+              <w:t>:</w:t>
+            </w:r>
+          </w:p>
+          <w:p>
+            <w:pPr>
+              <w:pStyle w:val="MText"/>
+              <w:ind w:left="360"/>
+            </w:pPr>
+            <w:r>
+              <w:t>There is no “imputation” in the traditional sense for missing country data. However, to generate regional and global aggregates for reference years, country-level data are imputed for the years when surveys are not conducted. These imputed data are to be used for aggregation, but not for replacing the actual survey data. The subsequent section on the treatment of missing values at the regional and global levels provide more details on the imputation method.</w:t>
+            </w:r>
+          </w:p>
+          <w:p>
+            <w:pPr>
+              <w:pStyle w:val="MText"/>
+            </w:pPr>
           </w:p>
           <w:p>
             <w:pPr>
@@ -5263,51 +5221,7 @@
               <w:rPr>
                 <w:color w:val="1C75BC"/>
               </w:rPr>
-              <w:t>At country level</w:t>
-            </w:r>
-            <w:r>
-              <w:rPr>
-                <w:color w:val="1C75BC"/>
-              </w:rPr>
-              <w:t>:</w:t>
-            </w:r>
-          </w:p>
-          <w:p>
-            <w:pPr>
-              <w:pStyle w:val="MText"/>
-              <w:numPr>
-                <w:ilvl w:val="1"/>
-                <w:numId w:val="8"/>
-              </w:numPr>
-            </w:pPr>
-            <w:r>
-              <w:t xml:space="preserve">There is no “imputation” in the traditional sense for missing country data. However, to generate regional and global aggregates for reference years, country-level data are imputed for the years when surveys are not conducted. These imputed data are to be used for aggregation, but not for replacing the actual survey data. The subsequent section on the treatment of missing </w:t>
-            </w:r>
-            <w:r>
               <w:lastRenderedPageBreak/>
-              <w:t>values at the regional and global levels provide more details on the imputation method.</w:t>
-            </w:r>
-          </w:p>
-          <w:p>
-            <w:pPr>
-              <w:pStyle w:val="MText"/>
-            </w:pPr>
-          </w:p>
-          <w:p>
-            <w:pPr>
-              <w:pStyle w:val="MText"/>
-              <w:numPr>
-                <w:ilvl w:val="0"/>
-                <w:numId w:val="8"/>
-              </w:numPr>
-              <w:rPr>
-                <w:color w:val="1C75BC"/>
-              </w:rPr>
-            </w:pPr>
-            <w:r>
-              <w:rPr>
-                <w:color w:val="1C75BC"/>
-              </w:rPr>
               <w:t>At regional and global levels</w:t>
             </w:r>
             <w:r>
@@ -5365,11 +5279,11 @@
               <w:ind w:left="720"/>
             </w:pPr>
             <w:r>
-              <w:t xml:space="preserve">When the reference year falls between two survey years, an estimate of mean consumption at the reference year is constructed by extrapolating the means obtained from </w:t>
+              <w:t xml:space="preserve">When the reference year falls between two survey years, an estimate of mean consumption at the reference year is constructed by extrapolating the means obtained from the surveys forward and backward to the reference year. The second step is to compute the headcount poverty rate at the reference year after normalizing the </w:t>
             </w:r>
             <w:r>
               <w:lastRenderedPageBreak/>
-              <w:t xml:space="preserve">the surveys forward and backward to the reference year. The second step is to compute the headcount poverty rate at the reference year after normalizing the distributions observed in the two survey years by the reference year mean. This yields two estimates of the headcount poverty </w:t>
+              <w:t xml:space="preserve">distributions observed in the two survey years by the reference year mean. This yields two estimates of the headcount poverty </w:t>
             </w:r>
             <w:proofErr w:type="gramStart"/>
             <w:r>
@@ -5439,12 +5353,9 @@
           </w:tcPr>
           <w:p>
             <w:pPr>
-              <w:pStyle w:val="MText"/>
-            </w:pPr>
-            <w:r>
-              <w:rPr>
-                <w:rStyle w:val="Strong"/>
-              </w:rPr>
+              <w:pStyle w:val="MSubHeader"/>
+            </w:pPr>
+            <w:r>
               <w:t>Regional aggregates:</w:t>
             </w:r>
           </w:p>
@@ -5520,7 +5431,7 @@
                 </w:ffData>
               </w:fldChar>
             </w:r>
-            <w:bookmarkStart w:id="38" w:name="Text38"/>
+            <w:bookmarkStart w:id="37" w:name="Text38"/>
             <w:r>
               <w:rPr>
                 <w:rFonts w:ascii="Calibri" w:eastAsia="Times New Roman" w:hAnsi="Calibri" w:cs="Calibri"/>
@@ -5588,7 +5499,7 @@
               </w:rPr>
               <w:fldChar w:fldCharType="end"/>
             </w:r>
-            <w:bookmarkEnd w:id="38"/>
+            <w:bookmarkEnd w:id="37"/>
           </w:p>
         </w:tc>
       </w:tr>
@@ -5660,7 +5571,7 @@
                 </w:ffData>
               </w:fldChar>
             </w:r>
-            <w:bookmarkStart w:id="39" w:name="Text39"/>
+            <w:bookmarkStart w:id="38" w:name="Text39"/>
             <w:r>
               <w:rPr>
                 <w:rFonts w:ascii="Calibri" w:eastAsia="Times New Roman" w:hAnsi="Calibri" w:cs="Calibri"/>
@@ -5728,7 +5639,7 @@
               </w:rPr>
               <w:fldChar w:fldCharType="end"/>
             </w:r>
-            <w:bookmarkEnd w:id="39"/>
+            <w:bookmarkEnd w:id="38"/>
           </w:p>
         </w:tc>
       </w:tr>
@@ -5800,7 +5711,7 @@
                 </w:ffData>
               </w:fldChar>
             </w:r>
-            <w:bookmarkStart w:id="40" w:name="Text40"/>
+            <w:bookmarkStart w:id="39" w:name="Text40"/>
             <w:r>
               <w:rPr>
                 <w:rFonts w:ascii="Calibri" w:eastAsia="Times New Roman" w:hAnsi="Calibri" w:cs="Calibri"/>
@@ -5868,7 +5779,7 @@
               </w:rPr>
               <w:fldChar w:fldCharType="end"/>
             </w:r>
-            <w:bookmarkEnd w:id="40"/>
+            <w:bookmarkEnd w:id="39"/>
           </w:p>
         </w:tc>
       </w:tr>
@@ -5940,7 +5851,7 @@
                 </w:ffData>
               </w:fldChar>
             </w:r>
-            <w:bookmarkStart w:id="41" w:name="Text41"/>
+            <w:bookmarkStart w:id="40" w:name="Text41"/>
             <w:r>
               <w:rPr>
                 <w:rFonts w:ascii="Calibri" w:eastAsia="Times New Roman" w:hAnsi="Calibri" w:cs="Calibri"/>
@@ -6008,7 +5919,7 @@
               </w:rPr>
               <w:fldChar w:fldCharType="end"/>
             </w:r>
-            <w:bookmarkEnd w:id="41"/>
+            <w:bookmarkEnd w:id="40"/>
           </w:p>
         </w:tc>
       </w:tr>
@@ -6050,21 +5961,20 @@
                 <w:rFonts w:ascii="Times New Roman" w:hAnsi="Times New Roman"/>
               </w:rPr>
             </w:pPr>
-            <w:bookmarkStart w:id="42" w:name="_Toc36655613"/>
-            <w:bookmarkStart w:id="43" w:name="_Toc36812576"/>
-            <w:bookmarkStart w:id="44" w:name="_Toc36812689"/>
-            <w:bookmarkStart w:id="45" w:name="_Toc36813076"/>
-            <w:r>
-              <w:lastRenderedPageBreak/>
+            <w:bookmarkStart w:id="41" w:name="_Toc36655613"/>
+            <w:bookmarkStart w:id="42" w:name="_Toc36812576"/>
+            <w:bookmarkStart w:id="43" w:name="_Toc36812689"/>
+            <w:bookmarkStart w:id="44" w:name="_Toc36813076"/>
+            <w:r>
               <w:t>5</w:t>
             </w:r>
             <w:r>
               <w:t>. Data availability and disaggregation</w:t>
             </w:r>
+            <w:bookmarkEnd w:id="41"/>
             <w:bookmarkEnd w:id="42"/>
             <w:bookmarkEnd w:id="43"/>
             <w:bookmarkEnd w:id="44"/>
-            <w:bookmarkEnd w:id="45"/>
           </w:p>
         </w:tc>
       </w:tr>
@@ -6233,12 +6143,9 @@
           </w:p>
           <w:p>
             <w:pPr>
-              <w:pStyle w:val="MText"/>
-            </w:pPr>
-            <w:r>
-              <w:rPr>
-                <w:rStyle w:val="Strong"/>
-              </w:rPr>
+              <w:pStyle w:val="MSubHeader"/>
+            </w:pPr>
+            <w:r>
               <w:t>Description:</w:t>
             </w:r>
           </w:p>
@@ -6353,12 +6260,9 @@
           </w:p>
           <w:p>
             <w:pPr>
-              <w:pStyle w:val="MText"/>
-            </w:pPr>
-            <w:r>
-              <w:rPr>
-                <w:rStyle w:val="Strong"/>
-              </w:rPr>
+              <w:pStyle w:val="MSubHeader"/>
+            </w:pPr>
+            <w:r>
               <w:t>Disaggregation:</w:t>
             </w:r>
           </w:p>
@@ -6409,11 +6313,11 @@
                 <w:rFonts w:ascii="Times New Roman" w:hAnsi="Times New Roman"/>
               </w:rPr>
             </w:pPr>
-            <w:bookmarkStart w:id="46" w:name="_Toc36655614"/>
-            <w:bookmarkStart w:id="47" w:name="_Toc36812577"/>
-            <w:bookmarkStart w:id="48" w:name="_Toc36812690"/>
-            <w:bookmarkStart w:id="49" w:name="_Toc36813077"/>
-            <w:bookmarkStart w:id="50" w:name="_Hlk36654534"/>
+            <w:bookmarkStart w:id="45" w:name="_Toc36655614"/>
+            <w:bookmarkStart w:id="46" w:name="_Toc36812577"/>
+            <w:bookmarkStart w:id="47" w:name="_Toc36812690"/>
+            <w:bookmarkStart w:id="48" w:name="_Toc36813077"/>
+            <w:bookmarkStart w:id="49" w:name="_Hlk36654534"/>
             <w:r>
               <w:t>6</w:t>
             </w:r>
@@ -6438,10 +6342,10 @@
             <w:r>
               <w:t>tandards</w:t>
             </w:r>
+            <w:bookmarkEnd w:id="45"/>
             <w:bookmarkEnd w:id="46"/>
             <w:bookmarkEnd w:id="47"/>
             <w:bookmarkEnd w:id="48"/>
-            <w:bookmarkEnd w:id="49"/>
           </w:p>
         </w:tc>
       </w:tr>
@@ -6584,24 +6488,9 @@
           </w:tcPr>
           <w:p>
             <w:pPr>
-              <w:shd w:val="clear" w:color="auto" w:fill="FFFFFF"/>
-              <w:spacing w:after="0"/>
-              <w:contextualSpacing/>
-              <w:rPr>
-                <w:rFonts w:cs="Times New Roman"/>
-                <w:color w:val="4A4A4A"/>
-                <w:sz w:val="21"/>
-                <w:szCs w:val="21"/>
-              </w:rPr>
-            </w:pPr>
-            <w:r>
-              <w:rPr>
-                <w:rStyle w:val="Strong"/>
-                <w:rFonts w:cs="Times New Roman"/>
-                <w:color w:val="4A4A4A"/>
-                <w:sz w:val="21"/>
-                <w:szCs w:val="21"/>
-              </w:rPr>
+              <w:pStyle w:val="MSubHeader"/>
+            </w:pPr>
+            <w:r>
               <w:t>Sources of discrepancies:</w:t>
             </w:r>
           </w:p>
@@ -6630,7 +6519,7 @@
           </w:p>
         </w:tc>
       </w:tr>
-      <w:bookmarkEnd w:id="50"/>
+      <w:bookmarkEnd w:id="49"/>
     </w:tbl>
     <w:p/>
     <w:tbl>
@@ -6669,17 +6558,17 @@
                 <w:rFonts w:ascii="Times New Roman" w:hAnsi="Times New Roman"/>
               </w:rPr>
             </w:pPr>
-            <w:bookmarkStart w:id="51" w:name="_Toc36655615"/>
-            <w:bookmarkStart w:id="52" w:name="_Toc36812578"/>
-            <w:bookmarkStart w:id="53" w:name="_Toc36812691"/>
-            <w:bookmarkStart w:id="54" w:name="_Toc36813078"/>
+            <w:bookmarkStart w:id="50" w:name="_Toc36655615"/>
+            <w:bookmarkStart w:id="51" w:name="_Toc36812578"/>
+            <w:bookmarkStart w:id="52" w:name="_Toc36812691"/>
+            <w:bookmarkStart w:id="53" w:name="_Toc36813078"/>
             <w:r>
               <w:t>7. References and documentation</w:t>
             </w:r>
+            <w:bookmarkEnd w:id="50"/>
             <w:bookmarkEnd w:id="51"/>
             <w:bookmarkEnd w:id="52"/>
             <w:bookmarkEnd w:id="53"/>
-            <w:bookmarkEnd w:id="54"/>
           </w:p>
         </w:tc>
       </w:tr>
@@ -6804,7 +6693,6 @@
               <w:rPr>
                 <w:rFonts w:ascii="Calibri" w:eastAsia="Times New Roman" w:hAnsi="Calibri" w:cs="Calibri"/>
               </w:rPr>
-              <w:lastRenderedPageBreak/>
               <w:t>7. References and Documentation</w:t>
             </w:r>
           </w:p>
@@ -6835,28 +6723,9 @@
           </w:p>
           <w:p>
             <w:pPr>
-              <w:keepNext/>
-              <w:keepLines/>
-              <w:shd w:val="clear" w:color="auto" w:fill="FFFFFF"/>
-              <w:spacing w:after="0"/>
-              <w:contextualSpacing/>
-              <w:rPr>
-                <w:rStyle w:val="Strong"/>
-                <w:rFonts w:cs="Times New Roman"/>
-                <w:color w:val="4A4A4A"/>
-                <w:sz w:val="21"/>
-                <w:szCs w:val="21"/>
-              </w:rPr>
-            </w:pPr>
-          </w:p>
-          <w:p>
-            <w:pPr>
-              <w:pStyle w:val="MText"/>
-            </w:pPr>
-            <w:r>
-              <w:rPr>
-                <w:rStyle w:val="Strong"/>
-              </w:rPr>
+              <w:pStyle w:val="MSubHeader"/>
+            </w:pPr>
+            <w:r>
               <w:t>URL:</w:t>
             </w:r>
           </w:p>
@@ -6880,12 +6749,10 @@
           </w:p>
           <w:p>
             <w:pPr>
-              <w:pStyle w:val="MText"/>
-            </w:pPr>
-            <w:r>
-              <w:rPr>
-                <w:rStyle w:val="Strong"/>
-              </w:rPr>
+              <w:pStyle w:val="MSubHeader"/>
+            </w:pPr>
+            <w:r>
+              <w:lastRenderedPageBreak/>
               <w:t>References:</w:t>
             </w:r>
           </w:p>
@@ -10364,7 +10231,7 @@
 </file>
 
 <file path=customXml/itemProps1.xml><?xml version="1.0" encoding="utf-8"?>
-<ds:datastoreItem xmlns:ds="http://schemas.openxmlformats.org/officeDocument/2006/customXml" ds:itemID="{E8767B43-63CA-4644-A787-8FAA0948D22F}">
+<ds:datastoreItem xmlns:ds="http://schemas.openxmlformats.org/officeDocument/2006/customXml" ds:itemID="{18C6FED8-3A2E-4FDC-AAE2-34E881575F23}">
   <ds:schemaRefs>
     <ds:schemaRef ds:uri="http://schemas.openxmlformats.org/officeDocument/2006/bibliography"/>
   </ds:schemaRefs>

</xml_diff>